<commit_message>
Site updated: 2017-03-13 02:22:22
</commit_message>
<xml_diff>
--- a/about/resume.docx
+++ b/about/resume.docx
@@ -916,6 +916,17 @@
         <w:br w:type="textWrapping"/>
       </w:r>
       <w:hyperlink r:id="rId37">
+        <w:r>
+          <w:rPr>
+            <w:rStyle w:val="Hyperlink"/>
+          </w:rPr>
+          <w:t xml:space="preserve">HTML version</w:t>
+        </w:r>
+      </w:hyperlink>
+      <w:r>
+        <w:br w:type="textWrapping"/>
+      </w:r>
+      <w:hyperlink r:id="rId38">
         <w:r>
           <w:rPr>
             <w:rStyle w:val="Hyperlink"/>
@@ -1032,7 +1043,7 @@
     </w:lvl>
   </w:abstractNum>
   <w:abstractNum w:abstractNumId="990">
-    <w:nsid w:val="5ffa43d2"/>
+    <w:nsid w:val="3f9652d2"/>
     <w:multiLevelType w:val="multilevel"/>
     <w:lvl w:ilvl="0">
       <w:numFmt w:val="bullet"/>

</xml_diff>

<commit_message>
Site updated: 2017-03-16 01:01:14
</commit_message>
<xml_diff>
--- a/about/resume.docx
+++ b/about/resume.docx
@@ -10,23 +10,6 @@
       <w:bookmarkEnd w:id="21"/>
       <w:r>
         <w:t xml:space="preserve">Youchao Xue</w:t>
-      </w:r>
-    </w:p>
-    <w:p>
-      <w:r>
-        <w:pict>
-          <v:rect style="width:0;height:1.5pt" o:hralign="center" o:hrstd="t" o:hr="t"/>
-        </w:pict>
-      </w:r>
-    </w:p>
-    <w:p>
-      <w:pPr>
-        <w:pStyle w:val="Heading3"/>
-      </w:pPr>
-      <w:bookmarkStart w:id="22" w:name="personal-info"/>
-      <w:bookmarkEnd w:id="22"/>
-      <w:r>
-        <w:t xml:space="preserve">PERSONAL INFO</w:t>
       </w:r>
     </w:p>
     <w:tbl>
@@ -36,8 +19,9 @@
         <w:tblLook/>
       </w:tblPr>
       <w:tblGrid>
-        <w:gridCol w:w="3548"/>
-        <w:gridCol w:w="4371"/>
+        <w:gridCol w:w="1933"/>
+        <w:gridCol w:w="2670"/>
+        <w:gridCol w:w="3315"/>
       </w:tblGrid>
       <w:tr>
         <w:tc>
@@ -47,142 +31,7 @@
               <w:jc w:val="left"/>
             </w:pPr>
             <w:r>
-              <w:t xml:space="preserve">DATE OF BIRTH: 14 Oct 1982</w:t>
-            </w:r>
-          </w:p>
-        </w:tc>
-        <w:tc>
-          <w:p>
-            <w:pPr>
-              <w:pStyle w:val="Compact"/>
-              <w:jc w:val="right"/>
-            </w:pPr>
-            <w:r>
               <w:t xml:space="preserve">PHONE: 781-332-2822</w:t>
-            </w:r>
-          </w:p>
-        </w:tc>
-      </w:tr>
-      <w:tr>
-        <w:tc>
-          <w:p>
-            <w:pPr>
-              <w:pStyle w:val="Compact"/>
-              <w:jc w:val="left"/>
-            </w:pPr>
-            <w:r>
-              <w:t xml:space="preserve">Home ADDRESS: 5 Junction Rd,</w:t>
-            </w:r>
-            <w:r>
-              <w:t xml:space="preserve"> </w:t>
-            </w:r>
-            <w:r>
-              <w:t xml:space="preserve">North Reading , MA</w:t>
-            </w:r>
-          </w:p>
-        </w:tc>
-        <w:tc>
-          <w:p>
-            <w:pPr>
-              <w:pStyle w:val="Compact"/>
-              <w:jc w:val="right"/>
-            </w:pPr>
-            <w:r>
-              <w:t xml:space="preserve">EMAIL: xueyouchao@gmail.com</w:t>
-            </w:r>
-          </w:p>
-        </w:tc>
-      </w:tr>
-      <w:tr>
-        <w:tc>
-          <w:p>
-            <w:pPr>
-              <w:pStyle w:val="Compact"/>
-              <w:jc w:val="left"/>
-            </w:pPr>
-            <w:r>
-              <w:t xml:space="preserve">Residency Status: greencard holder</w:t>
-            </w:r>
-          </w:p>
-        </w:tc>
-        <w:tc>
-          <w:p>
-            <w:pPr>
-              <w:pStyle w:val="Compact"/>
-              <w:jc w:val="right"/>
-            </w:pPr>
-            <w:r>
-              <w:t xml:space="preserve">Blog:</w:t>
-            </w:r>
-            <w:r>
-              <w:t xml:space="preserve"> </w:t>
-            </w:r>
-            <w:hyperlink r:id="rId23">
-              <w:r>
-                <w:rPr>
-                  <w:rStyle w:val="Hyperlink"/>
-                </w:rPr>
-                <w:t xml:space="preserve">https://xueyouchao.github.io</w:t>
-              </w:r>
-            </w:hyperlink>
-          </w:p>
-        </w:tc>
-      </w:tr>
-      <w:tr>
-        <w:tc>
-          <w:p>
-            <w:pPr>
-              <w:pStyle w:val="Compact"/>
-            </w:pPr>
-          </w:p>
-        </w:tc>
-        <w:tc>
-          <w:p>
-            <w:pPr>
-              <w:pStyle w:val="Compact"/>
-              <w:jc w:val="right"/>
-            </w:pPr>
-            <w:hyperlink r:id="rId24">
-              <w:r>
-                <w:rPr>
-                  <w:rStyle w:val="Hyperlink"/>
-                </w:rPr>
-                <w:t xml:space="preserve">http://youchaosdevelopment.blogspot.com/2009/03/few-videos-show-my-editor.html</w:t>
-              </w:r>
-            </w:hyperlink>
-          </w:p>
-        </w:tc>
-      </w:tr>
-    </w:tbl>
-    <w:p>
-      <w:pPr>
-        <w:pStyle w:val="Heading3"/>
-      </w:pPr>
-      <w:bookmarkStart w:id="25" w:name="work-experience"/>
-      <w:bookmarkEnd w:id="25"/>
-      <w:r>
-        <w:t xml:space="preserve">WORK EXPERIENCE</w:t>
-      </w:r>
-    </w:p>
-    <w:tbl>
-      <w:tblPr>
-        <w:tblStyle w:val="TableNormal"/>
-        <w:tblW w:type="pct" w:w="5000.0"/>
-        <w:tblLook/>
-      </w:tblPr>
-      <w:tblGrid>
-        <w:gridCol w:w="2106"/>
-        <w:gridCol w:w="5813"/>
-      </w:tblGrid>
-      <w:tr>
-        <w:tc>
-          <w:p>
-            <w:pPr>
-              <w:pStyle w:val="Compact"/>
-              <w:jc w:val="left"/>
-            </w:pPr>
-            <w:r>
-              <w:t xml:space="preserve">Apr 2012 ~ Current</w:t>
             </w:r>
           </w:p>
         </w:tc>
@@ -193,55 +42,7 @@
               <w:jc w:val="left"/>
             </w:pPr>
             <w:r>
-              <w:rPr>
-                <w:b/>
-              </w:rPr>
-              <w:t xml:space="preserve">Senior Security Engineer at Primeon Inc. Boston</w:t>
-            </w:r>
-          </w:p>
-        </w:tc>
-      </w:tr>
-      <w:tr>
-        <w:tc>
-          <w:p>
-            <w:pPr>
-              <w:pStyle w:val="Compact"/>
-            </w:pPr>
-          </w:p>
-        </w:tc>
-        <w:tc>
-          <w:p>
-            <w:pPr>
-              <w:pStyle w:val="Compact"/>
-              <w:jc w:val="left"/>
-            </w:pPr>
-            <w:r>
-              <w:t xml:space="preserve">Performing security code review and vulnerability assessment for top</w:t>
-            </w:r>
-            <w:r>
-              <w:t xml:space="preserve"> </w:t>
-            </w:r>
-            <w:r>
-              <w:t xml:space="preserve">500 corporations’ web and mobile application; developing in-house</w:t>
-            </w:r>
-            <w:r>
-              <w:t xml:space="preserve"> </w:t>
-            </w:r>
-            <w:r>
-              <w:t xml:space="preserve">security analysis tool;</w:t>
-            </w:r>
-          </w:p>
-        </w:tc>
-      </w:tr>
-      <w:tr>
-        <w:tc>
-          <w:p>
-            <w:pPr>
-              <w:pStyle w:val="Compact"/>
-              <w:jc w:val="left"/>
-            </w:pPr>
-            <w:r>
-              <w:t xml:space="preserve">July 2009 ~ Apr 2012</w:t>
+              <w:t xml:space="preserve">EMAIL: xueyouchao@gmail.com</w:t>
             </w:r>
           </w:p>
         </w:tc>
@@ -252,154 +53,7 @@
               <w:jc w:val="left"/>
             </w:pPr>
             <w:r>
-              <w:rPr>
-                <w:b/>
-              </w:rPr>
-              <w:t xml:space="preserve">3D Graphics Developer at Weatherford International, Inverness Team, UK</w:t>
-            </w:r>
-          </w:p>
-        </w:tc>
-      </w:tr>
-      <w:tr>
-        <w:tc>
-          <w:p>
-            <w:pPr>
-              <w:pStyle w:val="Compact"/>
-            </w:pPr>
-          </w:p>
-        </w:tc>
-        <w:tc>
-          <w:p>
-            <w:pPr>
-              <w:pStyle w:val="Compact"/>
-              <w:jc w:val="left"/>
-            </w:pPr>
-            <w:r>
-              <w:t xml:space="preserve">Developping and maintaining the 3D module of flagship software 5D, a</w:t>
-            </w:r>
-            <w:r>
-              <w:t xml:space="preserve"> </w:t>
-            </w:r>
-            <w:r>
-              <w:t xml:space="preserve">directional well planning and survey system that uses 3D visualization for</w:t>
-            </w:r>
-            <w:r>
-              <w:t xml:space="preserve"> </w:t>
-            </w:r>
-            <w:r>
-              <w:t xml:space="preserve">collision avoidance.</w:t>
-            </w:r>
-          </w:p>
-        </w:tc>
-      </w:tr>
-      <w:tr>
-        <w:tc>
-          <w:p>
-            <w:pPr>
-              <w:pStyle w:val="Compact"/>
-            </w:pPr>
-          </w:p>
-        </w:tc>
-        <w:tc>
-          <w:p>
-            <w:pPr>
-              <w:pStyle w:val="Compact"/>
-              <w:jc w:val="left"/>
-            </w:pPr>
-            <w:r>
-              <w:rPr>
-                <w:b/>
-              </w:rPr>
-              <w:t xml:space="preserve">Other key contributions:</w:t>
-            </w:r>
-            <w:r>
-              <w:t xml:space="preserve"> </w:t>
-            </w:r>
-            <w:r>
-              <w:t xml:space="preserve">In the project of drilling relief well for Gulf</w:t>
-            </w:r>
-            <w:r>
-              <w:t xml:space="preserve"> </w:t>
-            </w:r>
-            <w:r>
-              <w:t xml:space="preserve">of Mexico accident, I developed a small 3D application to feed</w:t>
-            </w:r>
-            <w:r>
-              <w:t xml:space="preserve"> </w:t>
-            </w:r>
-            <w:r>
-              <w:t xml:space="preserve">real time drilling data into 3D visualization viewer and provide a quaternion</w:t>
-            </w:r>
-            <w:r>
-              <w:t xml:space="preserve"> </w:t>
-            </w:r>
-            <w:r>
-              <w:t xml:space="preserve">based free roaming camera control, used by our senior consultant Angus Jamieson</w:t>
-            </w:r>
-            <w:r>
-              <w:t xml:space="preserve"> </w:t>
-            </w:r>
-            <w:r>
-              <w:t xml:space="preserve">and Houston Team to complete one of the most challenging task in directional drilling area.</w:t>
-            </w:r>
-          </w:p>
-        </w:tc>
-      </w:tr>
-      <w:tr>
-        <w:tc>
-          <w:p>
-            <w:pPr>
-              <w:pStyle w:val="Compact"/>
-              <w:jc w:val="left"/>
-            </w:pPr>
-            <w:r>
-              <w:t xml:space="preserve">Aug 2005 ~ Nov 2006</w:t>
-            </w:r>
-          </w:p>
-        </w:tc>
-        <w:tc>
-          <w:p>
-            <w:pPr>
-              <w:pStyle w:val="Compact"/>
-              <w:jc w:val="left"/>
-            </w:pPr>
-            <w:r>
-              <w:rPr>
-                <w:b/>
-              </w:rPr>
-              <w:t xml:space="preserve">Software Engineer at Huawei Technologies Co. Ltd., ShenZhen, P.R. China</w:t>
-            </w:r>
-          </w:p>
-        </w:tc>
-      </w:tr>
-      <w:tr>
-        <w:tc>
-          <w:p>
-            <w:pPr>
-              <w:pStyle w:val="Compact"/>
-            </w:pPr>
-          </w:p>
-        </w:tc>
-        <w:tc>
-          <w:p>
-            <w:pPr>
-              <w:pStyle w:val="Compact"/>
-              <w:jc w:val="left"/>
-            </w:pPr>
-            <w:r>
-              <w:t xml:space="preserve">Joined several telecommunication projects, went through the full life cycle of software development,</w:t>
-            </w:r>
-            <w:r>
-              <w:t xml:space="preserve"> </w:t>
-            </w:r>
-            <w:r>
-              <w:t xml:space="preserve">including project planning, requirements analysis, design, coding, debugging, unit testing, system</w:t>
-            </w:r>
-            <w:r>
-              <w:t xml:space="preserve"> </w:t>
-            </w:r>
-            <w:r>
-              <w:t xml:space="preserve">integration testing and release.</w:t>
+              <w:t xml:space="preserve">Work Authorization: Greencard Holder</w:t>
             </w:r>
           </w:p>
         </w:tc>
@@ -409,107 +63,8 @@
       <w:pPr>
         <w:pStyle w:val="Heading3"/>
       </w:pPr>
-      <w:bookmarkStart w:id="26" w:name="education"/>
-      <w:bookmarkEnd w:id="26"/>
-      <w:r>
-        <w:t xml:space="preserve">Education</w:t>
-      </w:r>
-    </w:p>
-    <w:tbl>
-      <w:tblPr>
-        <w:tblStyle w:val="TableNormal"/>
-        <w:tblW w:type="pct" w:w="5000.0"/>
-        <w:tblLook/>
-      </w:tblPr>
-      <w:tblGrid>
-        <w:gridCol w:w="2106"/>
-        <w:gridCol w:w="5813"/>
-      </w:tblGrid>
-      <w:tr>
-        <w:tc>
-          <w:p>
-            <w:pPr>
-              <w:pStyle w:val="Compact"/>
-              <w:jc w:val="left"/>
-            </w:pPr>
-            <w:r>
-              <w:t xml:space="preserve">July 2007 ~ May 2009</w:t>
-            </w:r>
-          </w:p>
-        </w:tc>
-        <w:tc>
-          <w:p>
-            <w:pPr>
-              <w:pStyle w:val="Compact"/>
-              <w:jc w:val="left"/>
-            </w:pPr>
-            <w:r>
-              <w:rPr>
-                <w:b/>
-              </w:rPr>
-              <w:t xml:space="preserve">University of Abertay Dundee,UK</w:t>
-            </w:r>
-            <w:r>
-              <w:t xml:space="preserve"> </w:t>
-            </w:r>
-            <w:r>
-              <w:t xml:space="preserve">- MSc Degree with Distinction in Computer</w:t>
-            </w:r>
-            <w:r>
-              <w:t xml:space="preserve"> </w:t>
-            </w:r>
-            <w:r>
-              <w:t xml:space="preserve">Games Technology</w:t>
-            </w:r>
-          </w:p>
-        </w:tc>
-      </w:tr>
-      <w:tr>
-        <w:tc>
-          <w:p>
-            <w:pPr>
-              <w:pStyle w:val="Compact"/>
-              <w:jc w:val="left"/>
-            </w:pPr>
-            <w:r>
-              <w:t xml:space="preserve">Sep 2001 ~ July 2005</w:t>
-            </w:r>
-          </w:p>
-        </w:tc>
-        <w:tc>
-          <w:p>
-            <w:pPr>
-              <w:pStyle w:val="Compact"/>
-              <w:jc w:val="left"/>
-            </w:pPr>
-            <w:r>
-              <w:rPr>
-                <w:b/>
-              </w:rPr>
-              <w:t xml:space="preserve">Nanjing University of Aeronautics and Astronautics,China</w:t>
-            </w:r>
-            <w:r>
-              <w:t xml:space="preserve"> </w:t>
-            </w:r>
-            <w:r>
-              <w:t xml:space="preserve">- Bachelor Degree in</w:t>
-            </w:r>
-            <w:r>
-              <w:t xml:space="preserve"> </w:t>
-            </w:r>
-            <w:r>
-              <w:t xml:space="preserve">Information and Computational Science specialized subject</w:t>
-            </w:r>
-          </w:p>
-        </w:tc>
-      </w:tr>
-    </w:tbl>
-    <w:p>
-      <w:pPr>
-        <w:pStyle w:val="Heading3"/>
-      </w:pPr>
-      <w:bookmarkStart w:id="27" w:name="technical-skills"/>
-      <w:bookmarkEnd w:id="27"/>
+      <w:bookmarkStart w:id="22" w:name="technical-skills"/>
+      <w:bookmarkEnd w:id="22"/>
       <w:r>
         <w:t xml:space="preserve">Technical Skills</w:t>
       </w:r>
@@ -525,10 +80,10 @@
         <w:t xml:space="preserve">C/C++98 &amp;&amp; C++11</w:t>
       </w:r>
       <w:r>
-        <w:br w:type="textWrapping"/>
-      </w:r>
-      <w:r>
-        <w:t xml:space="preserve">Deep understanding of C/C++ language including object oriented design,</w:t>
+        <w:t xml:space="preserve"> </w:t>
+      </w:r>
+      <w:r>
+        <w:t xml:space="preserve">- Deep understanding of C/C++ language including object oriented design,</w:t>
       </w:r>
       <w:r>
         <w:t xml:space="preserve"> </w:t>
@@ -541,41 +96,6 @@
       </w:r>
       <w:r>
         <w:t xml:space="preserve">c++11 new memory model for concurrency programming and lock-free programming.</w:t>
-      </w:r>
-    </w:p>
-    <w:p>
-      <w:pPr>
-        <w:pStyle w:val="BodyText"/>
-      </w:pPr>
-      <w:r>
-        <w:rPr>
-          <w:b/>
-        </w:rPr>
-        <w:t xml:space="preserve">Java &amp; Objective C</w:t>
-      </w:r>
-      <w:r>
-        <w:br w:type="textWrapping"/>
-      </w:r>
-      <w:r>
-        <w:t xml:space="preserve">Performed Java source code review for several top 500 corporation Java server side projects as well as</w:t>
-      </w:r>
-      <w:r>
-        <w:t xml:space="preserve"> </w:t>
-      </w:r>
-      <w:r>
-        <w:t xml:space="preserve">Android and iOS mobile client side code (or hybrid client using webview such as Cordova). Focused on web/mobile</w:t>
-      </w:r>
-      <w:r>
-        <w:t xml:space="preserve"> </w:t>
-      </w:r>
-      <w:r>
-        <w:t xml:space="preserve">security domain, familiar with major J2EE framework such as Struts2, Spring framework; understanding of Java concurrency</w:t>
-      </w:r>
-      <w:r>
-        <w:t xml:space="preserve"> </w:t>
-      </w:r>
-      <w:r>
-        <w:t xml:space="preserve">model, low level multi-threading messaging library LMax Disruptor.</w:t>
       </w:r>
     </w:p>
     <w:p>
@@ -589,22 +109,39 @@
         <w:t xml:space="preserve">C# &amp; .net language</w:t>
       </w:r>
       <w:r>
-        <w:br w:type="textWrapping"/>
-      </w:r>
-      <w:r>
-        <w:t xml:space="preserve">Strong skill on c# programming with experience on developing several c# based projects mixed with P/Invoke native</w:t>
-      </w:r>
-      <w:r>
-        <w:t xml:space="preserve"> </w:t>
-      </w:r>
-      <w:r>
-        <w:t xml:space="preserve">funcations.Familiar with c# async programming and multithreading programming. Experience on developing projects</w:t>
-      </w:r>
-      <w:r>
-        <w:t xml:space="preserve"> </w:t>
-      </w:r>
-      <w:r>
-        <w:t xml:space="preserve">using c++/cli mixed with native c++ to bring .net UI to native c++ code.</w:t>
+        <w:t xml:space="preserve"> </w:t>
+      </w:r>
+      <w:r>
+        <w:t xml:space="preserve">- Strong skill on c# programming and using P/Invoke (or c++/cli) to mixed with native</w:t>
+      </w:r>
+      <w:r>
+        <w:t xml:space="preserve"> </w:t>
+      </w:r>
+      <w:r>
+        <w:t xml:space="preserve">code.Familiar with c# async programming and multithreading programming.</w:t>
+      </w:r>
+    </w:p>
+    <w:p>
+      <w:pPr>
+        <w:pStyle w:val="BodyText"/>
+      </w:pPr>
+      <w:r>
+        <w:rPr>
+          <w:b/>
+        </w:rPr>
+        <w:t xml:space="preserve">Java</w:t>
+      </w:r>
+      <w:r>
+        <w:t xml:space="preserve"> </w:t>
+      </w:r>
+      <w:r>
+        <w:t xml:space="preserve">- Familiar with popular framework Struts2, Spring; understanding of Java concurrency</w:t>
+      </w:r>
+      <w:r>
+        <w:t xml:space="preserve"> </w:t>
+      </w:r>
+      <w:r>
+        <w:t xml:space="preserve">model, low level multi-threading messaging library LMax Disruptor.</w:t>
       </w:r>
     </w:p>
     <w:p>
@@ -618,22 +155,10 @@
         <w:t xml:space="preserve">Other languages</w:t>
       </w:r>
       <w:r>
-        <w:br w:type="textWrapping"/>
-      </w:r>
-      <w:r>
-        <w:t xml:space="preserve">Strong interest on concurrency programming; although mainly focus on c++11 concurrency programming, I</w:t>
-      </w:r>
-      <w:r>
-        <w:t xml:space="preserve"> </w:t>
-      </w:r>
-      <w:r>
-        <w:t xml:space="preserve">also developed security analysis tool using Golang based on its CSP model. Knowledge of</w:t>
-      </w:r>
-      <w:r>
-        <w:t xml:space="preserve"> </w:t>
-      </w:r>
-      <w:r>
-        <w:t xml:space="preserve">different concurrency approaches including SIMD, multithreading,functional programming, Actor, CSP, GPGPU etc.</w:t>
+        <w:t xml:space="preserve"> </w:t>
+      </w:r>
+      <w:r>
+        <w:t xml:space="preserve">- Golang based on its CSP model. Knowledge of different concurrency approaches including SIMD, multithreading,functional programming, Actor, CSP, GPGPU etc.</w:t>
       </w:r>
     </w:p>
     <w:p>
@@ -644,24 +169,21 @@
         <w:rPr>
           <w:b/>
         </w:rPr>
-        <w:t xml:space="preserve">Developing Environment</w:t>
+        <w:t xml:space="preserve">Developing Environment &amp; Building Tools</w:t>
       </w:r>
       <w:r>
         <w:br w:type="textWrapping"/>
       </w:r>
       <w:r>
-        <w:t xml:space="preserve">Emacs on Manjaro Linux and Visual Studio + Visual Assist X on Windows</w:t>
-      </w:r>
-      <w:r>
-        <w:t xml:space="preserve"> </w:t>
-      </w:r>
-      <w:r>
-        <w:t xml:space="preserve">Current write c++ project using</w:t>
-      </w:r>
-      <w:r>
-        <w:t xml:space="preserve"> </w:t>
-      </w:r>
-      <w:hyperlink r:id="rId28">
+        <w:t xml:space="preserve">* Emacs on Manjaro Linux(Gdb,Intelligence,magit inside Emacs) and Visual Studio + Visual Assist X + Github on Windows</w:t>
+      </w:r>
+      <w:r>
+        <w:br w:type="textWrapping"/>
+      </w:r>
+      <w:r>
+        <w:t xml:space="preserve">* Using cmake,</w:t>
+      </w:r>
+      <w:hyperlink r:id="rId23">
         <w:r>
           <w:rPr>
             <w:rStyle w:val="Hyperlink"/>
@@ -670,31 +192,21 @@
         </w:r>
       </w:hyperlink>
       <w:r>
-        <w:t xml:space="preserve">(cmake’s python binding)</w:t>
-      </w:r>
-      <w:r>
-        <w:t xml:space="preserve"> </w:t>
-      </w:r>
-      <w:r>
-        <w:t xml:space="preserve">or GENie(https://github.com/bkaradzic/GENie)(Lua based premake), the tool helps to generate and compiles c++</w:t>
-      </w:r>
-      <w:r>
-        <w:t xml:space="preserve"> </w:t>
-      </w:r>
-      <w:r>
-        <w:t xml:space="preserve">code base cross multiple compilers and cross different OS platforms including Windows, Linux, OSX, iOS, Android,</w:t>
-      </w:r>
-      <w:r>
-        <w:t xml:space="preserve"> </w:t>
-      </w:r>
-      <w:r>
-        <w:t xml:space="preserve">asm.js/Emscripten(superior web browser solution), PNaCl etc. Familiar with various version control including</w:t>
-      </w:r>
-      <w:r>
-        <w:t xml:space="preserve"> </w:t>
-      </w:r>
-      <w:r>
-        <w:t xml:space="preserve">github, magit(github in emacs),bitbucket, Tortoise SVN, Microsoft Team Foundation Server etc.</w:t>
+        <w:t xml:space="preserve">,</w:t>
+      </w:r>
+      <w:hyperlink r:id="rId24">
+        <w:r>
+          <w:rPr>
+            <w:rStyle w:val="Hyperlink"/>
+          </w:rPr>
+          <w:t xml:space="preserve">GENie</w:t>
+        </w:r>
+      </w:hyperlink>
+      <w:r>
+        <w:t xml:space="preserve"> </w:t>
+      </w:r>
+      <w:r>
+        <w:t xml:space="preserve">to generate and compiles c++ projects cross compilers and different OS platforms including Windows, Linux, OSX, iOS, Android,asm.js/Emscripten(superior web browser solution), PNaCl etc.</w:t>
       </w:r>
     </w:p>
     <w:p>
@@ -705,34 +217,183 @@
         <w:rPr>
           <w:b/>
         </w:rPr>
-        <w:t xml:space="preserve">Library Used</w:t>
+        <w:t xml:space="preserve">Library</w:t>
+      </w:r>
+      <w:r>
+        <w:t xml:space="preserve"> </w:t>
+      </w:r>
+      <w:r>
+        <w:t xml:space="preserve">- Strong ability and experience of using STL, BOOST library Qt,Ogre3D c++ engine, Nvidia Physx Engine, BGFX, ImGUI,</w:t>
+      </w:r>
+      <w:r>
+        <w:t xml:space="preserve"> </w:t>
+      </w:r>
+      <w:r>
+        <w:t xml:space="preserve">Raknet, NDK and many more.</w:t>
+      </w:r>
+    </w:p>
+    <w:p>
+      <w:pPr>
+        <w:pStyle w:val="BodyText"/>
+      </w:pPr>
+      <w:r>
+        <w:rPr>
+          <w:b/>
+        </w:rPr>
+        <w:t xml:space="preserve">Certification</w:t>
+      </w:r>
+      <w:r>
+        <w:t xml:space="preserve"> </w:t>
+      </w:r>
+      <w:r>
+        <w:t xml:space="preserve">- CISSP (Certified Information Systems Security Professional)</w:t>
+      </w:r>
+    </w:p>
+    <w:p>
+      <w:pPr>
+        <w:pStyle w:val="Heading3"/>
+      </w:pPr>
+      <w:bookmarkStart w:id="25" w:name="work-experience"/>
+      <w:bookmarkEnd w:id="25"/>
+      <w:r>
+        <w:t xml:space="preserve">Work Experience</w:t>
+      </w:r>
+    </w:p>
+    <w:p>
+      <w:pPr>
+        <w:pStyle w:val="FirstParagraph"/>
+      </w:pPr>
+      <w:r>
+        <w:rPr>
+          <w:b/>
+        </w:rPr>
+        <w:t xml:space="preserve">Senior Security Engineer at Primeon Inc., Boston</w:t>
+      </w:r>
+      <w:r>
+        <w:t xml:space="preserve">    </w:t>
+      </w:r>
+      <w:r>
+        <w:rPr>
+          <w:i/>
+        </w:rPr>
+        <w:t xml:space="preserve">Apr 2012 ~ Current</w:t>
       </w:r>
       <w:r>
         <w:br w:type="textWrapping"/>
       </w:r>
       <w:r>
-        <w:t xml:space="preserve">Strong ability of using STL, BOOST library, two years work experience of Qt, experience</w:t>
-      </w:r>
-      <w:r>
-        <w:t xml:space="preserve"> </w:t>
-      </w:r>
-      <w:r>
-        <w:t xml:space="preserve">of Ogre3D c++ engine, Nvidia Physx Engine, BGFX, ImGUI, Raknet, NDK and many more.</w:t>
-      </w:r>
-    </w:p>
-    <w:p>
-      <w:r>
-        <w:pict>
-          <v:rect style="width:0;height:1.5pt" o:hralign="center" o:hrstd="t" o:hr="t"/>
-        </w:pict>
+        <w:t xml:space="preserve">* Performing code review and vulnerability assessment for several top 500 corporations’ web server side application as well as Android and iOS mobile client side code</w:t>
+      </w:r>
+      <w:r>
+        <w:t xml:space="preserve"> </w:t>
+      </w:r>
+      <w:r>
+        <w:t xml:space="preserve">(or hybrid client using webview such as Cordova).</w:t>
+      </w:r>
+      <w:r>
+        <w:t xml:space="preserve"> </w:t>
+      </w:r>
+      <w:r>
+        <w:t xml:space="preserve">* Developing in-house security analysis tool.</w:t>
+      </w:r>
+    </w:p>
+    <w:p>
+      <w:pPr>
+        <w:pStyle w:val="BodyText"/>
+      </w:pPr>
+      <w:r>
+        <w:rPr>
+          <w:b/>
+        </w:rPr>
+        <w:t xml:space="preserve">3D Graphics Developer at Weatherford International, UK</w:t>
+      </w:r>
+      <w:r>
+        <w:t xml:space="preserve">    </w:t>
+      </w:r>
+      <w:r>
+        <w:rPr>
+          <w:i/>
+        </w:rPr>
+        <w:t xml:space="preserve">July 2009 ~ Apr 2012</w:t>
+      </w:r>
+      <w:r>
+        <w:br w:type="textWrapping"/>
+      </w:r>
+      <w:r>
+        <w:t xml:space="preserve">* Developing and maintaining the 3D module of flagship software 5D, a directional well planning and survey system that uses 3D visualization for</w:t>
+      </w:r>
+      <w:r>
+        <w:t xml:space="preserve"> </w:t>
+      </w:r>
+      <w:r>
+        <w:t xml:space="preserve">collision avoidance.</w:t>
+      </w:r>
+      <w:r>
+        <w:br w:type="textWrapping"/>
+      </w:r>
+      <w:r>
+        <w:t xml:space="preserve">*</w:t>
+      </w:r>
+      <w:r>
+        <w:t xml:space="preserve"> </w:t>
+      </w:r>
+      <w:r>
+        <w:rPr>
+          <w:i/>
+        </w:rPr>
+        <w:t xml:space="preserve">Other key contributions:</w:t>
+      </w:r>
+      <w:r>
+        <w:t xml:space="preserve"> </w:t>
+      </w:r>
+      <w:r>
+        <w:t xml:space="preserve">In the project of drilling relief well for Gulf of Mexico accident, I developed a small 3D application to feed real</w:t>
+      </w:r>
+      <w:r>
+        <w:t xml:space="preserve"> </w:t>
+      </w:r>
+      <w:r>
+        <w:t xml:space="preserve">time drilling data into 3D visualization viewer and provide a quaternion based free roaming camera control, used by our senior consultant Angus Jamieson</w:t>
+      </w:r>
+      <w:r>
+        <w:t xml:space="preserve"> </w:t>
+      </w:r>
+      <w:r>
+        <w:t xml:space="preserve">and Houston Team to complete one of the most challenging task in directional drilling area.</w:t>
+      </w:r>
+    </w:p>
+    <w:p>
+      <w:pPr>
+        <w:pStyle w:val="BodyText"/>
+      </w:pPr>
+      <w:r>
+        <w:rPr>
+          <w:b/>
+        </w:rPr>
+        <w:t xml:space="preserve">Software Engineer at Huawei Technologies Co. Ltd., P.R. China</w:t>
+      </w:r>
+      <w:r>
+        <w:t xml:space="preserve">    </w:t>
+      </w:r>
+      <w:r>
+        <w:rPr>
+          <w:i/>
+        </w:rPr>
+        <w:t xml:space="preserve">Aug 2005 ~ Nov 2006</w:t>
+      </w:r>
+      <w:r>
+        <w:br w:type="textWrapping"/>
+      </w:r>
+      <w:r>
+        <w:t xml:space="preserve">* Joined several telecommunication projects, went through the full life cycle of software development, including project planning, requirements analysis, design, coding, debugging, unit testing, system integration testing and release.</w:t>
       </w:r>
     </w:p>
     <w:p>
       <w:pPr>
         <w:pStyle w:val="Heading3"/>
       </w:pPr>
-      <w:bookmarkStart w:id="29" w:name="personal-side-projects"/>
-      <w:bookmarkEnd w:id="29"/>
+      <w:bookmarkStart w:id="26" w:name="personal-side-projects"/>
+      <w:bookmarkEnd w:id="26"/>
       <w:r>
         <w:t xml:space="preserve">Personal Side Projects</w:t>
       </w:r>
@@ -741,7 +402,43 @@
       <w:pPr>
         <w:pStyle w:val="FirstParagraph"/>
       </w:pPr>
-      <w:hyperlink r:id="rId30">
+      <w:r>
+        <w:t xml:space="preserve">Technical Blog:</w:t>
+      </w:r>
+      <w:r>
+        <w:t xml:space="preserve"> </w:t>
+      </w:r>
+      <w:hyperlink r:id="rId27">
+        <w:r>
+          <w:rPr>
+            <w:rStyle w:val="Hyperlink"/>
+          </w:rPr>
+          <w:t xml:space="preserve">https://xueyouchao.github.io</w:t>
+        </w:r>
+      </w:hyperlink>
+      <w:r>
+        <w:br w:type="textWrapping"/>
+      </w:r>
+      <w:r>
+        <w:t xml:space="preserve">Projects Demos:</w:t>
+      </w:r>
+      <w:r>
+        <w:t xml:space="preserve"> </w:t>
+      </w:r>
+      <w:hyperlink r:id="rId28">
+        <w:r>
+          <w:rPr>
+            <w:rStyle w:val="Hyperlink"/>
+          </w:rPr>
+          <w:t xml:space="preserve">http://youchaosdevelopment.blogspot.com/2009/03/few-videos-show-my-editor.html</w:t>
+        </w:r>
+      </w:hyperlink>
+    </w:p>
+    <w:p>
+      <w:pPr>
+        <w:pStyle w:val="BodyText"/>
+      </w:pPr>
+      <w:hyperlink r:id="rId29">
         <w:r>
           <w:rPr>
             <w:b/>
@@ -773,7 +470,7 @@
       <w:pPr>
         <w:pStyle w:val="BodyText"/>
       </w:pPr>
-      <w:hyperlink r:id="rId24">
+      <w:hyperlink r:id="rId28">
         <w:r>
           <w:rPr>
             <w:b/>
@@ -811,7 +508,7 @@
       <w:pPr>
         <w:pStyle w:val="BodyText"/>
       </w:pPr>
-      <w:hyperlink r:id="rId31">
+      <w:hyperlink r:id="rId30">
         <w:r>
           <w:rPr>
             <w:b/>
@@ -831,7 +528,7 @@
       <w:pPr>
         <w:pStyle w:val="BodyText"/>
       </w:pPr>
-      <w:hyperlink r:id="rId32">
+      <w:hyperlink r:id="rId31">
         <w:r>
           <w:rPr>
             <w:b/>
@@ -848,20 +545,13 @@
       </w:r>
     </w:p>
     <w:p>
-      <w:r>
-        <w:pict>
-          <v:rect style="width:0;height:1.5pt" o:hralign="center" o:hrstd="t" o:hr="t"/>
-        </w:pict>
-      </w:r>
-    </w:p>
-    <w:p>
       <w:pPr>
         <w:pStyle w:val="Heading3"/>
       </w:pPr>
-      <w:bookmarkStart w:id="33" w:name="certifications"/>
-      <w:bookmarkEnd w:id="33"/>
-      <w:r>
-        <w:t xml:space="preserve">Certifications</w:t>
+      <w:bookmarkStart w:id="32" w:name="education"/>
+      <w:bookmarkEnd w:id="32"/>
+      <w:r>
+        <w:t xml:space="preserve">Education</w:t>
       </w:r>
     </w:p>
     <w:p>
@@ -869,71 +559,52 @@
         <w:pStyle w:val="FirstParagraph"/>
       </w:pPr>
       <w:r>
-        <w:t xml:space="preserve">CISSP (Certified Information Systems Security Professional)</w:t>
-      </w:r>
-    </w:p>
-    <w:p>
-      <w:r>
-        <w:pict>
-          <v:rect style="width:0;height:1.5pt" o:hralign="center" o:hrstd="t" o:hr="t"/>
-        </w:pict>
-      </w:r>
-    </w:p>
-    <w:p>
-      <w:pPr>
-        <w:pStyle w:val="Heading3"/>
-      </w:pPr>
-      <w:bookmarkStart w:id="34" w:name="resumes-for-download"/>
-      <w:bookmarkEnd w:id="34"/>
-      <w:r>
-        <w:t xml:space="preserve">Resumes for download</w:t>
-      </w:r>
-    </w:p>
-    <w:p>
-      <w:pPr>
-        <w:pStyle w:val="FirstParagraph"/>
-      </w:pPr>
-      <w:hyperlink r:id="rId35">
-        <w:r>
-          <w:rPr>
-            <w:rStyle w:val="Hyperlink"/>
-          </w:rPr>
-          <w:t xml:space="preserve">PDF version</w:t>
-        </w:r>
-      </w:hyperlink>
+        <w:rPr>
+          <w:b/>
+        </w:rPr>
+        <w:t xml:space="preserve">University of Abertay Dundee,UK</w:t>
+      </w:r>
+      <w:r>
+        <w:t xml:space="preserve">    </w:t>
+      </w:r>
+      <w:r>
+        <w:rPr>
+          <w:i/>
+        </w:rPr>
+        <w:t xml:space="preserve">July 2007 ~ May 2009</w:t>
+      </w:r>
       <w:r>
         <w:br w:type="textWrapping"/>
       </w:r>
-      <w:hyperlink r:id="rId36">
-        <w:r>
-          <w:rPr>
-            <w:rStyle w:val="Hyperlink"/>
-          </w:rPr>
-          <w:t xml:space="preserve">Word version</w:t>
-        </w:r>
-      </w:hyperlink>
+      <w:r>
+        <w:t xml:space="preserve">MSc Degree with Distinction in Computer Games Technology</w:t>
+      </w:r>
+    </w:p>
+    <w:p>
+      <w:pPr>
+        <w:pStyle w:val="BodyText"/>
+      </w:pPr>
+      <w:r>
+        <w:rPr>
+          <w:b/>
+        </w:rPr>
+        <w:t xml:space="preserve">Nanjing University of Aeronautics and Astronautics,China</w:t>
+      </w:r>
+      <w:r>
+        <w:t xml:space="preserve">    </w:t>
+      </w:r>
+      <w:r>
+        <w:rPr>
+          <w:i/>
+        </w:rPr>
+        <w:t xml:space="preserve">Sep 2001 ~ July 2005</w:t>
+      </w:r>
       <w:r>
         <w:br w:type="textWrapping"/>
       </w:r>
-      <w:hyperlink r:id="rId37">
-        <w:r>
-          <w:rPr>
-            <w:rStyle w:val="Hyperlink"/>
-          </w:rPr>
-          <w:t xml:space="preserve">HTML version</w:t>
-        </w:r>
-      </w:hyperlink>
-      <w:r>
-        <w:br w:type="textWrapping"/>
-      </w:r>
-      <w:hyperlink r:id="rId38">
-        <w:r>
-          <w:rPr>
-            <w:rStyle w:val="Hyperlink"/>
-          </w:rPr>
-          <w:t xml:space="preserve">RTF version</w:t>
-        </w:r>
-      </w:hyperlink>
+      <w:r>
+        <w:t xml:space="preserve">Bachelor Degree in Information and Computational Science specialized subject</w:t>
+      </w:r>
     </w:p>
     <w:sectPr/>
   </w:body>
@@ -1043,7 +714,7 @@
     </w:lvl>
   </w:abstractNum>
   <w:abstractNum w:abstractNumId="990">
-    <w:nsid w:val="3f9652d2"/>
+    <w:nsid w:val="7033f39f"/>
     <w:multiLevelType w:val="multilevel"/>
     <w:lvl w:ilvl="0">
       <w:numFmt w:val="bullet"/>

</xml_diff>

<commit_message>
Site updated: 2017-04-01 16:16:32
</commit_message>
<xml_diff>
--- a/about/resume.docx
+++ b/about/resume.docx
@@ -451,7 +451,7 @@
         <w:br w:type="textWrapping"/>
       </w:r>
       <w:r>
-        <w:t xml:space="preserve">Our team with 2 programmers and 3 artists developed this game with split screen version(using XBOX controller) and networking</w:t>
+        <w:t xml:space="preserve">Our team with 2 programmers and 3 artists developed this game for Dare to be Digital competition exibited in Edinburgh International Conference Center. We completed the game with split screen version(using XBOX controller) and networking</w:t>
       </w:r>
       <w:r>
         <w:t xml:space="preserve"> </w:t>
@@ -714,7 +714,7 @@
     </w:lvl>
   </w:abstractNum>
   <w:abstractNum w:abstractNumId="990">
-    <w:nsid w:val="7033f39f"/>
+    <w:nsid w:val="e1a618dd"/>
     <w:multiLevelType w:val="multilevel"/>
     <w:lvl w:ilvl="0">
       <w:numFmt w:val="bullet"/>

</xml_diff>

<commit_message>
Site updated: 2017-04-12 02:33:17
</commit_message>
<xml_diff>
--- a/about/resume.docx
+++ b/about/resume.docx
@@ -83,19 +83,25 @@
         <w:t xml:space="preserve"> </w:t>
       </w:r>
       <w:r>
-        <w:t xml:space="preserve">- Deep understanding of C/C++ language including object oriented design,</w:t>
-      </w:r>
-      <w:r>
-        <w:t xml:space="preserve"> </w:t>
-      </w:r>
-      <w:r>
-        <w:t xml:space="preserve">c++ tempate programming, template metaprogramming, multithreading programming,</w:t>
+        <w:t xml:space="preserve">- Strong experience and knowledge of C/C++ including object oriented design,</w:t>
+      </w:r>
+      <w:r>
+        <w:t xml:space="preserve"> </w:t>
+      </w:r>
+      <w:r>
+        <w:t xml:space="preserve">c++ template programming, template meta-programming, multithreading programming,</w:t>
       </w:r>
       <w:r>
         <w:t xml:space="preserve"> </w:t>
       </w:r>
       <w:r>
         <w:t xml:space="preserve">c++11 new memory model for concurrency programming and lock-free programming.</w:t>
+      </w:r>
+      <w:r>
+        <w:t xml:space="preserve"> </w:t>
+      </w:r>
+      <w:r>
+        <w:t xml:space="preserve">Fluent skill of using STL, BOOST, Qt library and many more.</w:t>
       </w:r>
     </w:p>
     <w:p>
@@ -112,13 +118,13 @@
         <w:t xml:space="preserve"> </w:t>
       </w:r>
       <w:r>
-        <w:t xml:space="preserve">- Strong skill on c# programming and using P/Invoke (or c++/cli) to mixed with native</w:t>
-      </w:r>
-      <w:r>
-        <w:t xml:space="preserve"> </w:t>
-      </w:r>
-      <w:r>
-        <w:t xml:space="preserve">code.Familiar with c# async programming and multithreading programming.</w:t>
+        <w:t xml:space="preserve">- Strong skill on c# and .net programming, fluent skill of using P/Invoke (or c++/cli) mixing with c++ native</w:t>
+      </w:r>
+      <w:r>
+        <w:t xml:space="preserve"> </w:t>
+      </w:r>
+      <w:r>
+        <w:t xml:space="preserve">code. Familiar with c# async and multithreading programming.</w:t>
       </w:r>
     </w:p>
     <w:p>
@@ -135,13 +141,7 @@
         <w:t xml:space="preserve"> </w:t>
       </w:r>
       <w:r>
-        <w:t xml:space="preserve">- Familiar with popular framework Struts2, Spring; understanding of Java concurrency</w:t>
-      </w:r>
-      <w:r>
-        <w:t xml:space="preserve"> </w:t>
-      </w:r>
-      <w:r>
-        <w:t xml:space="preserve">model, low level multi-threading messaging library LMax Disruptor.</w:t>
+        <w:t xml:space="preserve">- Familiar with popular frameworks including Struts2, Spring; knowledge of advanced Java concurrency technology and low level multi-threading messaging library LMax Disruptor.</w:t>
       </w:r>
     </w:p>
     <w:p>
@@ -152,13 +152,13 @@
         <w:rPr>
           <w:b/>
         </w:rPr>
-        <w:t xml:space="preserve">Other languages</w:t>
-      </w:r>
-      <w:r>
-        <w:t xml:space="preserve"> </w:t>
-      </w:r>
-      <w:r>
-        <w:t xml:space="preserve">- Golang based on its CSP model. Knowledge of different concurrency approaches including SIMD, multithreading,functional programming, Actor, CSP, GPGPU etc.</w:t>
+        <w:t xml:space="preserve">Others</w:t>
+      </w:r>
+      <w:r>
+        <w:t xml:space="preserve"> </w:t>
+      </w:r>
+      <w:r>
+        <w:t xml:space="preserve">- Strong knowledge on design pattern and UI programming; expert knowledge and experience on MVC architecture for web/desktop/mobile application. Knowledge and experience on Golang and its CSP model. Knowledge of different concurrency approaches including SIMD, multithreading,functional programming, Actor, CSP, GPGPU etc.</w:t>
       </w:r>
     </w:p>
     <w:p>
@@ -175,7 +175,7 @@
         <w:br w:type="textWrapping"/>
       </w:r>
       <w:r>
-        <w:t xml:space="preserve">* Emacs on Manjaro Linux(Gdb,Intelligence,magit inside Emacs) and Visual Studio + Visual Assist X + Github on Windows</w:t>
+        <w:t xml:space="preserve">* Emacs on Manjaro Linux, Visual Studio + Visual Assist X on Windows</w:t>
       </w:r>
       <w:r>
         <w:br w:type="textWrapping"/>
@@ -217,57 +217,34 @@
         <w:rPr>
           <w:b/>
         </w:rPr>
-        <w:t xml:space="preserve">Library</w:t>
-      </w:r>
-      <w:r>
-        <w:t xml:space="preserve"> </w:t>
-      </w:r>
-      <w:r>
-        <w:t xml:space="preserve">- Strong ability and experience of using STL, BOOST library Qt,Ogre3D c++ engine, Nvidia Physx Engine, BGFX, ImGUI,</w:t>
-      </w:r>
-      <w:r>
-        <w:t xml:space="preserve"> </w:t>
-      </w:r>
-      <w:r>
-        <w:t xml:space="preserve">Raknet, NDK and many more.</w:t>
-      </w:r>
-    </w:p>
-    <w:p>
-      <w:pPr>
-        <w:pStyle w:val="BodyText"/>
+        <w:t xml:space="preserve">Certification</w:t>
+      </w:r>
+      <w:r>
+        <w:t xml:space="preserve"> </w:t>
+      </w:r>
+      <w:r>
+        <w:t xml:space="preserve">- CISSP (Certified Information Systems Security Professional)</w:t>
+      </w:r>
+    </w:p>
+    <w:p>
+      <w:pPr>
+        <w:pStyle w:val="Heading3"/>
+      </w:pPr>
+      <w:bookmarkStart w:id="25" w:name="work-experience"/>
+      <w:bookmarkEnd w:id="25"/>
+      <w:r>
+        <w:t xml:space="preserve">Work Experience</w:t>
+      </w:r>
+    </w:p>
+    <w:p>
+      <w:pPr>
+        <w:pStyle w:val="FirstParagraph"/>
       </w:pPr>
       <w:r>
         <w:rPr>
           <w:b/>
         </w:rPr>
-        <w:t xml:space="preserve">Certification</w:t>
-      </w:r>
-      <w:r>
-        <w:t xml:space="preserve"> </w:t>
-      </w:r>
-      <w:r>
-        <w:t xml:space="preserve">- CISSP (Certified Information Systems Security Professional)</w:t>
-      </w:r>
-    </w:p>
-    <w:p>
-      <w:pPr>
-        <w:pStyle w:val="Heading3"/>
-      </w:pPr>
-      <w:bookmarkStart w:id="25" w:name="work-experience"/>
-      <w:bookmarkEnd w:id="25"/>
-      <w:r>
-        <w:t xml:space="preserve">Work Experience</w:t>
-      </w:r>
-    </w:p>
-    <w:p>
-      <w:pPr>
-        <w:pStyle w:val="FirstParagraph"/>
-      </w:pPr>
-      <w:r>
-        <w:rPr>
-          <w:b/>
-        </w:rPr>
-        <w:t xml:space="preserve">Senior Security Engineer at Primeon Inc., Boston</w:t>
+        <w:t xml:space="preserve">Senior Software Engineer and Consultant at Primeon Inc., Boston</w:t>
       </w:r>
       <w:r>
         <w:t xml:space="preserve">    </w:t>
@@ -282,19 +259,13 @@
         <w:br w:type="textWrapping"/>
       </w:r>
       <w:r>
-        <w:t xml:space="preserve">* Performing code review and vulnerability assessment for several top 500 corporations’ web server side application as well as Android and iOS mobile client side code</w:t>
-      </w:r>
-      <w:r>
-        <w:t xml:space="preserve"> </w:t>
-      </w:r>
-      <w:r>
-        <w:t xml:space="preserve">(or hybrid client using webview such as Cordova).</w:t>
-      </w:r>
-      <w:r>
-        <w:t xml:space="preserve"> </w:t>
-      </w:r>
-      <w:r>
-        <w:t xml:space="preserve">* Developing in-house security analysis tool.</w:t>
+        <w:t xml:space="preserve">* Performing code review, architecture review and vulnerability assessment for several top 500 corporations’ major framework and server side code as well as Android and iOS mobile client side code (or hybrid client using webview such as Cordova).</w:t>
+      </w:r>
+      <w:r>
+        <w:t xml:space="preserve"> </w:t>
+      </w:r>
+      <w:r>
+        <w:t xml:space="preserve">* Developing in-house tool chain used by team for daily jobs.</w:t>
       </w:r>
     </w:p>
     <w:p>
@@ -326,17 +297,13 @@
         <w:t xml:space="preserve"> </w:t>
       </w:r>
       <w:r>
-        <w:t xml:space="preserve">collision avoidance.</w:t>
-      </w:r>
-      <w:r>
-        <w:br w:type="textWrapping"/>
-      </w:r>
-      <w:r>
-        <w:t xml:space="preserve">*</w:t>
-      </w:r>
-      <w:r>
-        <w:t xml:space="preserve"> </w:t>
-      </w:r>
+        <w:t xml:space="preserve">collision avoidance. Refactoring large code base and adding many new features including multi-3D Opengl scene rendering into multiple Qt viewers; free roaming camera control, 3D Ray picking for interactive operation on 3D viewer.</w:t>
+      </w:r>
+    </w:p>
+    <w:p>
+      <w:pPr>
+        <w:pStyle w:val="BodyText"/>
+      </w:pPr>
       <w:r>
         <w:rPr>
           <w:i/>
@@ -714,7 +681,7 @@
     </w:lvl>
   </w:abstractNum>
   <w:abstractNum w:abstractNumId="990">
-    <w:nsid w:val="e1a618dd"/>
+    <w:nsid w:val="8b0cb460"/>
     <w:multiLevelType w:val="multilevel"/>
     <w:lvl w:ilvl="0">
       <w:numFmt w:val="bullet"/>

</xml_diff>

<commit_message>
Site updated: 2017-04-13 00:36:59
</commit_message>
<xml_diff>
--- a/about/resume.docx
+++ b/about/resume.docx
@@ -95,7 +95,7 @@
         <w:t xml:space="preserve"> </w:t>
       </w:r>
       <w:r>
-        <w:t xml:space="preserve">c++11 new memory model for concurrency programming and lock-free programming.</w:t>
+        <w:t xml:space="preserve">advanced knowledge of c++11 multithreading, concurrency and lock-free programming.</w:t>
       </w:r>
       <w:r>
         <w:t xml:space="preserve"> </w:t>
@@ -158,7 +158,7 @@
         <w:t xml:space="preserve"> </w:t>
       </w:r>
       <w:r>
-        <w:t xml:space="preserve">- Strong knowledge on design pattern and UI programming; expert knowledge and experience on MVC architecture for web/desktop/mobile application. Knowledge and experience on Golang and its CSP model. Knowledge of different concurrency approaches including SIMD, multithreading,functional programming, Actor, CSP, GPGPU etc.</w:t>
+        <w:t xml:space="preserve">- Strong knowledge on design pattern and UI programming; expert knowledge and experience on MVC architecture for web/desktop/mobile application. Knowledge and experience on Go language and its CSP model. Knowledge of different concurrency approaches including SIMD, multithreading,functional programming, Actor, CSP, GPGPU etc.</w:t>
       </w:r>
     </w:p>
     <w:p>
@@ -259,7 +259,13 @@
         <w:br w:type="textWrapping"/>
       </w:r>
       <w:r>
-        <w:t xml:space="preserve">* Performing code review, architecture review and vulnerability assessment for several top 500 corporations’ major framework and server side code as well as Android and iOS mobile client side code (or hybrid client using webview such as Cordova).</w:t>
+        <w:t xml:space="preserve">* Performing code review, vulnerability assessment for several top 500 corporations’ major framework and server side code as well as Android and iOS mobile client side code (or hybrid client using webview such as Cordova).</w:t>
+      </w:r>
+      <w:r>
+        <w:t xml:space="preserve"> </w:t>
+      </w:r>
+      <w:r>
+        <w:t xml:space="preserve">* Architectural consultancy experience on Federation Single Signon, SOA and Micro-service architecture, RESTful service API design.</w:t>
       </w:r>
       <w:r>
         <w:t xml:space="preserve"> </w:t>
@@ -352,7 +358,7 @@
         <w:br w:type="textWrapping"/>
       </w:r>
       <w:r>
-        <w:t xml:space="preserve">* Joined several telecommunication projects, went through the full life cycle of software development, including project planning, requirements analysis, design, coding, debugging, unit testing, system integration testing and release.</w:t>
+        <w:t xml:space="preserve">* Joined several national level telecommunication projects, went through the full life cycle of software development, including project planning, requirements analysis, design, coding, debugging, unit testing, system integration testing and release.</w:t>
       </w:r>
     </w:p>
     <w:p>
@@ -411,76 +417,6 @@
             <w:b/>
             <w:rStyle w:val="Hyperlink"/>
           </w:rPr>
-          <w:t xml:space="preserve">3D C++ Game: World of Champloo</w:t>
-        </w:r>
-      </w:hyperlink>
-      <w:r>
-        <w:br w:type="textWrapping"/>
-      </w:r>
-      <w:r>
-        <w:t xml:space="preserve">Our team with 2 programmers and 3 artists developed this game for Dare to be Digital competition exibited in Edinburgh International Conference Center. We completed the game with split screen version(using XBOX controller) and networking</w:t>
-      </w:r>
-      <w:r>
-        <w:t xml:space="preserve"> </w:t>
-      </w:r>
-      <w:r>
-        <w:t xml:space="preserve">version in less than 2 months in 2008 using OGRE3D for 3D rendering engine, Physx for Physics engine, OpenAL for game audio, CEGUI</w:t>
-      </w:r>
-      <w:r>
-        <w:t xml:space="preserve"> </w:t>
-      </w:r>
-      <w:r>
-        <w:t xml:space="preserve">for ingame GUI, Raknet for UDP networking communication.</w:t>
-      </w:r>
-    </w:p>
-    <w:p>
-      <w:pPr>
-        <w:pStyle w:val="BodyText"/>
-      </w:pPr>
-      <w:hyperlink r:id="rId28">
-        <w:r>
-          <w:rPr>
-            <w:b/>
-            <w:rStyle w:val="Hyperlink"/>
-          </w:rPr>
-          <w:t xml:space="preserve">3D Game Editor for OGRE3D Engine with .net</w:t>
-        </w:r>
-      </w:hyperlink>
-      <w:r>
-        <w:br w:type="textWrapping"/>
-      </w:r>
-      <w:r>
-        <w:t xml:space="preserve">My personal side project including the following features:</w:t>
-      </w:r>
-      <w:r>
-        <w:br w:type="textWrapping"/>
-      </w:r>
-      <w:r>
-        <w:t xml:space="preserve">Visual studio style dockable .net window for rendering multiple 3D scene, editor layout load/save from/to xml files</w:t>
-      </w:r>
-      <w:r>
-        <w:br w:type="textWrapping"/>
-      </w:r>
-      <w:r>
-        <w:t xml:space="preserve">3D scene, model animations serialization/deserialization to/from XML files</w:t>
-      </w:r>
-      <w:r>
-        <w:br w:type="textWrapping"/>
-      </w:r>
-      <w:r>
-        <w:t xml:space="preserve">All the properties can be configured through unified .net property grid etc.</w:t>
-      </w:r>
-    </w:p>
-    <w:p>
-      <w:pPr>
-        <w:pStyle w:val="BodyText"/>
-      </w:pPr>
-      <w:hyperlink r:id="rId30">
-        <w:r>
-          <w:rPr>
-            <w:b/>
-            <w:rStyle w:val="Hyperlink"/>
-          </w:rPr>
           <w:t xml:space="preserve">Lock Free Ring Queue for Multi-producer, Multi-consumer in c++11</w:t>
         </w:r>
       </w:hyperlink>
@@ -495,7 +431,7 @@
       <w:pPr>
         <w:pStyle w:val="BodyText"/>
       </w:pPr>
-      <w:hyperlink r:id="rId31">
+      <w:hyperlink r:id="rId30">
         <w:r>
           <w:rPr>
             <w:b/>
@@ -508,7 +444,77 @@
         <w:br w:type="textWrapping"/>
       </w:r>
       <w:r>
-        <w:t xml:space="preserve">A techinical blog built with Markdown, Hexo on Github pages.</w:t>
+        <w:t xml:space="preserve">A technical blog built with Markdown, Hexo on Github pages.</w:t>
+      </w:r>
+    </w:p>
+    <w:p>
+      <w:pPr>
+        <w:pStyle w:val="BodyText"/>
+      </w:pPr>
+      <w:hyperlink r:id="rId31">
+        <w:r>
+          <w:rPr>
+            <w:b/>
+            <w:rStyle w:val="Hyperlink"/>
+          </w:rPr>
+          <w:t xml:space="preserve">3D C++ Networking Game</w:t>
+        </w:r>
+      </w:hyperlink>
+      <w:r>
+        <w:br w:type="textWrapping"/>
+      </w:r>
+      <w:r>
+        <w:t xml:space="preserve">Our team with 2 programmers and 3 artists developed this game for Dare to be Digital competition exibited in Edinburgh International Conference Center. We completed the game with split screen version(using XBOX controller) and networking</w:t>
+      </w:r>
+      <w:r>
+        <w:t xml:space="preserve"> </w:t>
+      </w:r>
+      <w:r>
+        <w:t xml:space="preserve">version in less than 2 months in 2008 using OGRE3D for 3D rendering engine, Physx for Physics engine, OpenAL for game audio, CEGUI</w:t>
+      </w:r>
+      <w:r>
+        <w:t xml:space="preserve"> </w:t>
+      </w:r>
+      <w:r>
+        <w:t xml:space="preserve">for in game GUI, Raknet for UDP networking communication.</w:t>
+      </w:r>
+    </w:p>
+    <w:p>
+      <w:pPr>
+        <w:pStyle w:val="BodyText"/>
+      </w:pPr>
+      <w:hyperlink r:id="rId28">
+        <w:r>
+          <w:rPr>
+            <w:b/>
+            <w:rStyle w:val="Hyperlink"/>
+          </w:rPr>
+          <w:t xml:space="preserve">3D Editor for OGRE3D Engine with .net</w:t>
+        </w:r>
+      </w:hyperlink>
+      <w:r>
+        <w:br w:type="textWrapping"/>
+      </w:r>
+      <w:r>
+        <w:t xml:space="preserve">My personal side project including the following features:</w:t>
+      </w:r>
+      <w:r>
+        <w:br w:type="textWrapping"/>
+      </w:r>
+      <w:r>
+        <w:t xml:space="preserve">Visual studio style dockable .net window for rendering multiple 3D scene, editor layout load/save from/to xml files</w:t>
+      </w:r>
+      <w:r>
+        <w:br w:type="textWrapping"/>
+      </w:r>
+      <w:r>
+        <w:t xml:space="preserve">3D scene, model animations serialization/deserialization to/from XML files</w:t>
+      </w:r>
+      <w:r>
+        <w:br w:type="textWrapping"/>
+      </w:r>
+      <w:r>
+        <w:t xml:space="preserve">All the properties can be configured through unified .net property grid etc.</w:t>
       </w:r>
     </w:p>
     <w:p>
@@ -681,7 +687,7 @@
     </w:lvl>
   </w:abstractNum>
   <w:abstractNum w:abstractNumId="990">
-    <w:nsid w:val="8b0cb460"/>
+    <w:nsid w:val="61542eee"/>
     <w:multiLevelType w:val="multilevel"/>
     <w:lvl w:ilvl="0">
       <w:numFmt w:val="bullet"/>

</xml_diff>

<commit_message>
Site updated: 2017-04-13 01:26:22
</commit_message>
<xml_diff>
--- a/about/resume.docx
+++ b/about/resume.docx
@@ -262,13 +262,13 @@
         <w:t xml:space="preserve">* Performing code review, vulnerability assessment for several top 500 corporations’ major framework and server side code as well as Android and iOS mobile client side code (or hybrid client using webview such as Cordova).</w:t>
       </w:r>
       <w:r>
-        <w:t xml:space="preserve"> </w:t>
+        <w:br w:type="textWrapping"/>
       </w:r>
       <w:r>
         <w:t xml:space="preserve">* Architectural consultancy experience on Federation Single Signon, SOA and Micro-service architecture, RESTful service API design.</w:t>
       </w:r>
       <w:r>
-        <w:t xml:space="preserve"> </w:t>
+        <w:br w:type="textWrapping"/>
       </w:r>
       <w:r>
         <w:t xml:space="preserve">* Developing in-house tool chain used by team for daily jobs.</w:t>
@@ -320,13 +320,13 @@
         <w:t xml:space="preserve"> </w:t>
       </w:r>
       <w:r>
-        <w:t xml:space="preserve">In the project of drilling relief well for Gulf of Mexico accident, I developed a small 3D application to feed real</w:t>
+        <w:t xml:space="preserve">In the project of drilling relief well for Gulf of Mexico accident, developed a small 3D application to feed real</w:t>
       </w:r>
       <w:r>
         <w:t xml:space="preserve"> </w:t>
       </w:r>
       <w:r>
-        <w:t xml:space="preserve">time drilling data into 3D visualization viewer and provide a quaternion based free roaming camera control, used by our senior consultant Angus Jamieson</w:t>
+        <w:t xml:space="preserve">time drilling data into 3D visualization viewer and provided quaternion based free roaming camera control, used by our senior consultant Angus Jamieson</w:t>
       </w:r>
       <w:r>
         <w:t xml:space="preserve"> </w:t>
@@ -464,7 +464,7 @@
         <w:br w:type="textWrapping"/>
       </w:r>
       <w:r>
-        <w:t xml:space="preserve">Our team with 2 programmers and 3 artists developed this game for Dare to be Digital competition exibited in Edinburgh International Conference Center. We completed the game with split screen version(using XBOX controller) and networking</w:t>
+        <w:t xml:space="preserve">Our team with 2 programmers and 3 artists developed this game for Dare to be Digital competition exibited in Edinburgh International Conference Center,completed the game with split screen version(using XBOX controller) and networking</w:t>
       </w:r>
       <w:r>
         <w:t xml:space="preserve"> </w:t>
@@ -502,19 +502,19 @@
         <w:br w:type="textWrapping"/>
       </w:r>
       <w:r>
-        <w:t xml:space="preserve">Visual studio style dockable .net window for rendering multiple 3D scene, editor layout load/save from/to xml files</w:t>
+        <w:t xml:space="preserve">* Visual studio style dockable .net window for rendering multiple 3D scene, editor layout load/save from/to xml files</w:t>
       </w:r>
       <w:r>
         <w:br w:type="textWrapping"/>
       </w:r>
       <w:r>
-        <w:t xml:space="preserve">3D scene, model animations serialization/deserialization to/from XML files</w:t>
+        <w:t xml:space="preserve">* 3D scene, model animations serialization/deserialization to/from XML files</w:t>
       </w:r>
       <w:r>
         <w:br w:type="textWrapping"/>
       </w:r>
       <w:r>
-        <w:t xml:space="preserve">All the properties can be configured through unified .net property grid etc.</w:t>
+        <w:t xml:space="preserve">* All the properties can be configured through unified .net property grid etc.</w:t>
       </w:r>
     </w:p>
     <w:p>
@@ -687,7 +687,7 @@
     </w:lvl>
   </w:abstractNum>
   <w:abstractNum w:abstractNumId="990">
-    <w:nsid w:val="61542eee"/>
+    <w:nsid w:val="8869fdf1"/>
     <w:multiLevelType w:val="multilevel"/>
     <w:lvl w:ilvl="0">
       <w:numFmt w:val="bullet"/>

</xml_diff>

<commit_message>
Site updated: 2017-04-24 02:09:15
</commit_message>
<xml_diff>
--- a/about/resume.docx
+++ b/about/resume.docx
@@ -206,7 +206,7 @@
         <w:t xml:space="preserve"> </w:t>
       </w:r>
       <w:r>
-        <w:t xml:space="preserve">to generate and compiles c++ projects cross compilers and different OS platforms including Windows, Linux, OSX, iOS, Android,asm.js/Emscripten(superior web browser solution), PNaCl etc.</w:t>
+        <w:t xml:space="preserve">to generate and compile c++ projects cross compilers and different OS platforms including Windows, Linux, OSX, iOS, Android,asm.js/Emscripten(superior web browser solution), PNaCl etc.</w:t>
       </w:r>
     </w:p>
     <w:p>
@@ -687,7 +687,7 @@
     </w:lvl>
   </w:abstractNum>
   <w:abstractNum w:abstractNumId="990">
-    <w:nsid w:val="8869fdf1"/>
+    <w:nsid w:val="d3ae1736"/>
     <w:multiLevelType w:val="multilevel"/>
     <w:lvl w:ilvl="0">
       <w:numFmt w:val="bullet"/>

</xml_diff>

<commit_message>
Site updated: 2017-11-21 21:18:28
</commit_message>
<xml_diff>
--- a/about/resume.docx
+++ b/about/resume.docx
@@ -112,6 +112,23 @@
         <w:rPr>
           <w:b/>
         </w:rPr>
+        <w:t xml:space="preserve">Golang</w:t>
+      </w:r>
+      <w:r>
+        <w:t xml:space="preserve"> </w:t>
+      </w:r>
+      <w:r>
+        <w:t xml:space="preserve">- Strong skill on golang programming with deep understanding of its CSP concurrency model.Experience on developing large scale distributed micro services using Golang.</w:t>
+      </w:r>
+    </w:p>
+    <w:p>
+      <w:pPr>
+        <w:pStyle w:val="BodyText"/>
+      </w:pPr>
+      <w:r>
+        <w:rPr>
+          <w:b/>
+        </w:rPr>
         <w:t xml:space="preserve">C# &amp; .net language</w:t>
       </w:r>
       <w:r>
@@ -158,7 +175,7 @@
         <w:t xml:space="preserve"> </w:t>
       </w:r>
       <w:r>
-        <w:t xml:space="preserve">- Strong knowledge on design pattern and UI programming; expert knowledge and experience on MVC architecture for web/desktop/mobile application. Knowledge and experience on Go language and its CSP model. Knowledge of different concurrency approaches including SIMD, multithreading,functional programming, Actor, CSP, GPGPU etc.</w:t>
+        <w:t xml:space="preserve">- Strong knowledge on design pattern and UI programming; expert knowledge and experience on MVC architecture for web/desktop/mobile application. Knowledge of different concurrency models including SIMD, multithreading,functional programming, Actor, CSP, GPGPU etc.</w:t>
       </w:r>
     </w:p>
     <w:p>
@@ -175,7 +192,7 @@
         <w:br w:type="textWrapping"/>
       </w:r>
       <w:r>
-        <w:t xml:space="preserve">* Emacs on Manjaro Linux, Visual Studio + Visual Assist X on Windows</w:t>
+        <w:t xml:space="preserve">* Emacs on Linux, Mac, Visual Studio + Visual Assist X on Windows</w:t>
       </w:r>
       <w:r>
         <w:br w:type="textWrapping"/>
@@ -208,6 +225,12 @@
       <w:r>
         <w:t xml:space="preserve">to generate and compile c++ projects cross compilers and different OS platforms including Windows, Linux, OSX, iOS, Android,asm.js/Emscripten(superior web browser solution), PNaCl etc.</w:t>
       </w:r>
+      <w:r>
+        <w:br w:type="textWrapping"/>
+      </w:r>
+      <w:r>
+        <w:t xml:space="preserve">* Emacs, Spacemacs,Vim running in Docker container with X11 GUI</w:t>
+      </w:r>
     </w:p>
     <w:p>
       <w:pPr>
@@ -244,6 +267,47 @@
         <w:rPr>
           <w:b/>
         </w:rPr>
+        <w:t xml:space="preserve">Senior Golang Developer at Veriozn LTE Inovation Center, Waltham, MA</w:t>
+      </w:r>
+      <w:r>
+        <w:t xml:space="preserve"> </w:t>
+      </w:r>
+      <w:r>
+        <w:t xml:space="preserve">   </w:t>
+      </w:r>
+      <w:r>
+        <w:rPr>
+          <w:i/>
+        </w:rPr>
+        <w:t xml:space="preserve">July 2017 ~ Current</w:t>
+      </w:r>
+      <w:r>
+        <w:br w:type="textWrapping"/>
+      </w:r>
+      <w:r>
+        <w:t xml:space="preserve">* Developing large scale Internet of Thing micro services with cutting edge technology stacks.</w:t>
+      </w:r>
+      <w:r>
+        <w:br w:type="textWrapping"/>
+      </w:r>
+      <w:r>
+        <w:t xml:space="preserve">* Golang based RESTful high throughput backend micro services development</w:t>
+      </w:r>
+      <w:r>
+        <w:br w:type="textWrapping"/>
+      </w:r>
+      <w:r>
+        <w:t xml:space="preserve">* Nginx/Kafka/elastic/Cassandra/Redis/Mesos</w:t>
+      </w:r>
+    </w:p>
+    <w:p>
+      <w:pPr>
+        <w:pStyle w:val="BodyText"/>
+      </w:pPr>
+      <w:r>
+        <w:rPr>
+          <w:b/>
+        </w:rPr>
         <w:t xml:space="preserve">Senior Software Engineer and Consultant at Primeon Inc., Boston</w:t>
       </w:r>
       <w:r>
@@ -253,7 +317,7 @@
         <w:rPr>
           <w:i/>
         </w:rPr>
-        <w:t xml:space="preserve">Apr 2012 ~ Current</w:t>
+        <w:t xml:space="preserve">Apr 2012 ~ July 2017</w:t>
       </w:r>
       <w:r>
         <w:br w:type="textWrapping"/>
@@ -687,7 +751,7 @@
     </w:lvl>
   </w:abstractNum>
   <w:abstractNum w:abstractNumId="990">
-    <w:nsid w:val="d3ae1736"/>
+    <w:nsid w:val="7255a704"/>
     <w:multiLevelType w:val="multilevel"/>
     <w:lvl w:ilvl="0">
       <w:numFmt w:val="bullet"/>

</xml_diff>